<commit_message>
docs: added passing arguments to the IIF functions.
</commit_message>
<xml_diff>
--- a/The Pitfall Of JavaScript.docx
+++ b/The Pitfall Of JavaScript.docx
@@ -2,6 +2,30 @@
 <file path=word/document.xml><?xml version="1.0" encoding="utf-8"?>
 <w:document xmlns:wpc="http://schemas.microsoft.com/office/word/2010/wordprocessingCanvas" xmlns:mc="http://schemas.openxmlformats.org/markup-compatibility/2006" xmlns:o="urn:schemas-microsoft-com:office:office" xmlns:r="http://schemas.openxmlformats.org/officeDocument/2006/relationships" xmlns:m="http://schemas.openxmlformats.org/officeDocument/2006/math" xmlns:v="urn:schemas-microsoft-com:vml" xmlns:wp14="http://schemas.microsoft.com/office/word/2010/wordprocessingDrawing" xmlns:wp="http://schemas.openxmlformats.org/drawingml/2006/wordprocessingDrawing" xmlns:w="http://schemas.openxmlformats.org/wordprocessingml/2006/main" xmlns:w14="http://schemas.microsoft.com/office/word/2010/wordml" xmlns:w10="urn:schemas-microsoft-com:office:word" xmlns:w15="http://schemas.microsoft.com/office/word/2012/wordml" xmlns:wpg="http://schemas.microsoft.com/office/word/2010/wordprocessingGroup" xmlns:wpi="http://schemas.microsoft.com/office/word/2010/wordprocessingInk" xmlns:wne="http://schemas.microsoft.com/office/word/2006/wordml" xmlns:wps="http://schemas.microsoft.com/office/word/2010/wordprocessingShape" xmlns:wpsCustomData="http://www.wps.cn/officeDocument/2013/wpsCustomData" mc:Ignorable="w14 w15 wp14">
   <w:body>
+    <w:p>
+      <w:pPr>
+        <w:jc w:val="center"/>
+        <w:rPr>
+          <w:rFonts w:hint="default" w:ascii="Arial Bold" w:hAnsi="Arial Bold" w:cs="Arial Bold"/>
+          <w:b/>
+          <w:bCs/>
+          <w:sz w:val="36"/>
+          <w:szCs w:val="36"/>
+          <w:lang w:val="en-US"/>
+        </w:rPr>
+      </w:pPr>
+      <w:r>
+        <w:rPr>
+          <w:rFonts w:hint="default" w:ascii="Arial Bold" w:hAnsi="Arial Bold" w:cs="Arial Bold"/>
+          <w:b/>
+          <w:bCs/>
+          <w:sz w:val="36"/>
+          <w:szCs w:val="36"/>
+          <w:lang w:val="en-US"/>
+        </w:rPr>
+        <w:t>The Pitfall Of JavaScript</w:t>
+      </w:r>
+    </w:p>
     <w:p>
       <w:pPr>
         <w:jc w:val="center"/>
@@ -14,30 +38,6 @@
           <w:lang w:val="en-US"/>
         </w:rPr>
       </w:pPr>
-      <w:r>
-        <w:rPr>
-          <w:rFonts w:hint="default" w:ascii="Arial Bold" w:hAnsi="Arial Bold" w:cs="Arial Bold"/>
-          <w:b/>
-          <w:bCs/>
-          <w:sz w:val="28"/>
-          <w:szCs w:val="28"/>
-          <w:lang w:val="en-US"/>
-        </w:rPr>
-        <w:t>The Pitfall Of JavaScript</w:t>
-      </w:r>
-    </w:p>
-    <w:p>
-      <w:pPr>
-        <w:jc w:val="center"/>
-        <w:rPr>
-          <w:rFonts w:hint="default" w:ascii="Arial Bold" w:hAnsi="Arial Bold" w:cs="Arial Bold"/>
-          <w:b/>
-          <w:bCs/>
-          <w:sz w:val="28"/>
-          <w:szCs w:val="28"/>
-          <w:lang w:val="en-US"/>
-        </w:rPr>
-      </w:pPr>
     </w:p>
     <w:p>
       <w:pPr>
@@ -100,7 +100,17 @@
           <w:sz w:val="24"/>
           <w:szCs w:val="24"/>
         </w:rPr>
-        <w:t>A function call is a way to invoke or execute a function in programming. Functions are reusable blocks of code designed to perform specific tasks. When you "call" a function, you are essentially instructing the program to run the code inside that function.</w:t>
+        <w:t>A function call is a way to invoke o</w:t>
+      </w:r>
+      <w:bookmarkStart w:id="0" w:name="_GoBack"/>
+      <w:bookmarkEnd w:id="0"/>
+      <w:r>
+        <w:rPr>
+          <w:rFonts w:hint="default" w:ascii="Arial Regular" w:hAnsi="Arial Regular" w:cs="Arial Regular"/>
+          <w:sz w:val="24"/>
+          <w:szCs w:val="24"/>
+        </w:rPr>
+        <w:t>r execute a function in programming. Functions are reusable blocks of code designed to perform specific tasks. When you "call" a function, you are essentially instructing the program to run the code inside that function.</w:t>
       </w:r>
     </w:p>
     <w:p>
@@ -204,6 +214,7 @@
         <w:keepLines w:val="0"/>
         <w:widowControl/>
         <w:numPr>
+          <w:ilvl w:val="0"/>
           <w:numId w:val="0"/>
         </w:numPr>
         <w:suppressLineNumbers w:val="0"/>
@@ -224,6 +235,7 @@
         <w:keepLines w:val="0"/>
         <w:widowControl/>
         <w:numPr>
+          <w:ilvl w:val="0"/>
           <w:numId w:val="0"/>
         </w:numPr>
         <w:suppressLineNumbers w:val="0"/>
@@ -254,6 +266,7 @@
         <w:keepLines w:val="0"/>
         <w:widowControl/>
         <w:numPr>
+          <w:ilvl w:val="0"/>
           <w:numId w:val="0"/>
         </w:numPr>
         <w:suppressLineNumbers w:val="0"/>
@@ -284,6 +297,7 @@
         <w:keepLines w:val="0"/>
         <w:widowControl/>
         <w:numPr>
+          <w:ilvl w:val="0"/>
           <w:numId w:val="0"/>
         </w:numPr>
         <w:suppressLineNumbers w:val="0"/>
@@ -314,6 +328,7 @@
         <w:keepLines w:val="0"/>
         <w:widowControl/>
         <w:numPr>
+          <w:ilvl w:val="0"/>
           <w:numId w:val="0"/>
         </w:numPr>
         <w:suppressLineNumbers w:val="0"/>
@@ -344,6 +359,7 @@
         <w:keepLines w:val="0"/>
         <w:widowControl/>
         <w:numPr>
+          <w:ilvl w:val="0"/>
           <w:numId w:val="0"/>
         </w:numPr>
         <w:suppressLineNumbers w:val="0"/>
@@ -374,6 +390,7 @@
         <w:keepLines w:val="0"/>
         <w:widowControl/>
         <w:numPr>
+          <w:ilvl w:val="0"/>
           <w:numId w:val="0"/>
         </w:numPr>
         <w:suppressLineNumbers w:val="0"/>
@@ -404,6 +421,7 @@
         <w:keepLines w:val="0"/>
         <w:widowControl/>
         <w:numPr>
+          <w:ilvl w:val="0"/>
           <w:numId w:val="0"/>
         </w:numPr>
         <w:suppressLineNumbers w:val="0"/>
@@ -434,6 +452,7 @@
         <w:keepLines w:val="0"/>
         <w:widowControl/>
         <w:numPr>
+          <w:ilvl w:val="0"/>
           <w:numId w:val="0"/>
         </w:numPr>
         <w:suppressLineNumbers w:val="0"/>
@@ -753,15 +772,6 @@
                           <a:avLst/>
                         </a:prstGeom>
                         <a:noFill/>
-                        <a:extLst>
-                          <a:ext uri="{909E8E84-426E-40DD-AFC4-6F175D3DCCD1}">
-                            <a14:hiddenFill xmlns:a14="http://schemas.microsoft.com/office/drawing/2010/main">
-                              <a:solidFill>
-                                <a:schemeClr val="accent1"/>
-                              </a:solidFill>
-                            </a14:hiddenFill>
-                          </a:ext>
-                        </a:extLst>
                       </wps:spPr>
                       <wps:style>
                         <a:lnRef idx="2">
@@ -790,7 +800,7 @@
           </mc:Choice>
           <mc:Fallback>
             <w:pict>
-              <v:rect id="_x0000_s1026" o:spid="_x0000_s1026" o:spt="1" style="position:absolute;left:0pt;margin-left:-4.45pt;margin-top:13.25pt;height:126.5pt;width:112.9pt;z-index:251659264;v-text-anchor:middle;mso-width-relative:page;mso-height-relative:page;" filled="f" stroked="t" coordsize="21600,21600" o:gfxdata="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">
+              <v:rect id="_x0000_s1026" o:spid="_x0000_s1026" o:spt="1" style="position:absolute;left:0pt;margin-left:-4.45pt;margin-top:13.25pt;height:126.5pt;width:112.9pt;z-index:251659264;v-text-anchor:middle;mso-width-relative:page;mso-height-relative:page;" filled="f" stroked="t" coordsize="21600,21600" o:gfxdata="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">
                 <v:fill on="f" focussize="0,0"/>
                 <v:stroke weight="1pt" color="#2E75B6 [2404]" miterlimit="8" joinstyle="miter"/>
                 <v:imagedata o:title=""/>
@@ -988,15 +998,6 @@
                           <a:avLst/>
                         </a:prstGeom>
                         <a:noFill/>
-                        <a:extLst>
-                          <a:ext uri="{909E8E84-426E-40DD-AFC4-6F175D3DCCD1}">
-                            <a14:hiddenFill xmlns:a14="http://schemas.microsoft.com/office/drawing/2010/main">
-                              <a:solidFill>
-                                <a:schemeClr val="accent1"/>
-                              </a:solidFill>
-                            </a14:hiddenFill>
-                          </a:ext>
-                        </a:extLst>
                       </wps:spPr>
                       <wps:style>
                         <a:lnRef idx="2">
@@ -1025,7 +1026,7 @@
           </mc:Choice>
           <mc:Fallback>
             <w:pict>
-              <v:rect id="_x0000_s1026" o:spid="_x0000_s1026" o:spt="1" style="position:absolute;left:0pt;margin-left:-1.45pt;margin-top:23.7pt;height:24.25pt;width:46.25pt;z-index:251660288;v-text-anchor:middle;mso-width-relative:page;mso-height-relative:page;" filled="f" stroked="t" coordsize="21600,21600" o:gfxdata="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">
+              <v:rect id="_x0000_s1026" o:spid="_x0000_s1026" o:spt="1" style="position:absolute;left:0pt;margin-left:-1.45pt;margin-top:23.7pt;height:24.25pt;width:46.25pt;z-index:251660288;v-text-anchor:middle;mso-width-relative:page;mso-height-relative:page;" filled="f" stroked="t" coordsize="21600,21600" o:gfxdata="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">
                 <v:fill on="f" focussize="0,0"/>
                 <v:stroke weight="1pt" color="#2E75B6 [2404]" miterlimit="8" joinstyle="miter"/>
                 <v:imagedata o:title=""/>
@@ -1181,15 +1182,6 @@
                           <a:avLst/>
                         </a:prstGeom>
                         <a:noFill/>
-                        <a:extLst>
-                          <a:ext uri="{909E8E84-426E-40DD-AFC4-6F175D3DCCD1}">
-                            <a14:hiddenFill xmlns:a14="http://schemas.microsoft.com/office/drawing/2010/main">
-                              <a:solidFill>
-                                <a:schemeClr val="accent1"/>
-                              </a:solidFill>
-                            </a14:hiddenFill>
-                          </a:ext>
-                        </a:extLst>
                       </wps:spPr>
                       <wps:style>
                         <a:lnRef idx="2">
@@ -1218,7 +1210,7 @@
           </mc:Choice>
           <mc:Fallback>
             <w:pict>
-              <v:shape id="_x0000_s1026" o:spid="_x0000_s1026" o:spt="5" type="#_x0000_t5" style="position:absolute;left:0pt;margin-left:43.35pt;margin-top:1.45pt;height:28.85pt;width:34.75pt;z-index:251662336;v-text-anchor:middle;mso-width-relative:page;mso-height-relative:page;" filled="f" stroked="t" coordsize="21600,21600" o:gfxdata="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" adj="10800">
+              <v:shape id="_x0000_s1026" o:spid="_x0000_s1026" o:spt="5" type="#_x0000_t5" style="position:absolute;left:0pt;margin-left:43.35pt;margin-top:1.45pt;height:28.85pt;width:34.75pt;z-index:251662336;v-text-anchor:middle;mso-width-relative:page;mso-height-relative:page;" filled="f" stroked="t" coordsize="21600,21600" o:gfxdata="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" adj="10800">
                 <v:fill on="f" focussize="0,0"/>
                 <v:stroke weight="1pt" color="#2E75B6 [2404]" miterlimit="8" joinstyle="miter"/>
                 <v:imagedata o:title=""/>
@@ -1272,15 +1264,6 @@
                           <a:avLst/>
                         </a:prstGeom>
                         <a:noFill/>
-                        <a:extLst>
-                          <a:ext uri="{909E8E84-426E-40DD-AFC4-6F175D3DCCD1}">
-                            <a14:hiddenFill xmlns:a14="http://schemas.microsoft.com/office/drawing/2010/main">
-                              <a:solidFill>
-                                <a:schemeClr val="accent1"/>
-                              </a:solidFill>
-                            </a14:hiddenFill>
-                          </a:ext>
-                        </a:extLst>
                       </wps:spPr>
                       <wps:style>
                         <a:lnRef idx="2">
@@ -1309,7 +1292,7 @@
           </mc:Choice>
           <mc:Fallback>
             <w:pict>
-              <v:rect id="_x0000_s1026" o:spid="_x0000_s1026" o:spt="1" style="position:absolute;left:0pt;margin-left:-0.65pt;margin-top:0.6pt;height:15.9pt;width:43.15pt;z-index:251661312;v-text-anchor:middle;mso-width-relative:page;mso-height-relative:page;" filled="f" stroked="t" coordsize="21600,21600" o:gfxdata="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">
+              <v:rect id="_x0000_s1026" o:spid="_x0000_s1026" o:spt="1" style="position:absolute;left:0pt;margin-left:-0.65pt;margin-top:0.6pt;height:15.9pt;width:43.15pt;z-index:251661312;v-text-anchor:middle;mso-width-relative:page;mso-height-relative:page;" filled="f" stroked="t" coordsize="21600,21600" o:gfxdata="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">
                 <v:fill on="f" focussize="0,0"/>
                 <v:stroke weight="1pt" color="#2E75B6 [2404]" miterlimit="8" joinstyle="miter"/>
                 <v:imagedata o:title=""/>
@@ -1403,15 +1386,6 @@
                           <a:avLst/>
                         </a:prstGeom>
                         <a:noFill/>
-                        <a:extLst>
-                          <a:ext uri="{909E8E84-426E-40DD-AFC4-6F175D3DCCD1}">
-                            <a14:hiddenFill xmlns:a14="http://schemas.microsoft.com/office/drawing/2010/main">
-                              <a:solidFill>
-                                <a:schemeClr val="accent1"/>
-                              </a:solidFill>
-                            </a14:hiddenFill>
-                          </a:ext>
-                        </a:extLst>
                       </wps:spPr>
                       <wps:style>
                         <a:lnRef idx="2">
@@ -1440,7 +1414,7 @@
           </mc:Choice>
           <mc:Fallback>
             <w:pict>
-              <v:rect id="_x0000_s1026" o:spid="_x0000_s1026" o:spt="1" style="position:absolute;left:0pt;margin-left:-2.95pt;margin-top:9.8pt;height:99.2pt;width:131.1pt;z-index:251663360;v-text-anchor:middle;mso-width-relative:page;mso-height-relative:page;" filled="f" stroked="t" coordsize="21600,21600" o:gfxdata="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">
+              <v:rect id="_x0000_s1026" o:spid="_x0000_s1026" o:spt="1" style="position:absolute;left:0pt;margin-left:-2.95pt;margin-top:9.8pt;height:99.2pt;width:131.1pt;z-index:251663360;v-text-anchor:middle;mso-width-relative:page;mso-height-relative:page;" filled="f" stroked="t" coordsize="21600,21600" o:gfxdata="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">
                 <v:fill on="f" focussize="0,0"/>
                 <v:stroke weight="1pt" color="#2E75B6 [2404]" miterlimit="8" joinstyle="miter"/>
                 <v:imagedata o:title=""/>
@@ -1695,6 +1669,153 @@
     </w:p>
     <w:p>
       <w:pPr>
+        <w:rPr>
+          <w:rFonts w:hint="default" w:ascii="Arial Regular" w:hAnsi="Arial Regular"/>
+          <w:sz w:val="24"/>
+          <w:szCs w:val="24"/>
+          <w:lang w:val="en-US"/>
+        </w:rPr>
+      </w:pPr>
+      <w:r>
+        <w:rPr>
+          <w:rFonts w:hint="default" w:ascii="Arial Regular" w:hAnsi="Arial Regular"/>
+          <w:sz w:val="24"/>
+          <w:szCs w:val="24"/>
+          <w:lang w:val="en-US"/>
+        </w:rPr>
+        <w:t>You can also pass arguments into the IIF functions:</w:t>
+      </w:r>
+    </w:p>
+    <w:p>
+      <w:pPr>
+        <w:rPr>
+          <w:rFonts w:hint="default" w:ascii="Arial Regular" w:hAnsi="Arial Regular"/>
+          <w:sz w:val="24"/>
+          <w:szCs w:val="24"/>
+          <w:lang w:val="en-US"/>
+        </w:rPr>
+      </w:pPr>
+    </w:p>
+    <w:p>
+      <w:pPr>
+        <w:rPr>
+          <w:rFonts w:hint="default" w:ascii="Arial Regular" w:hAnsi="Arial Regular"/>
+          <w:sz w:val="24"/>
+          <w:szCs w:val="24"/>
+          <w:lang w:val="en-US"/>
+        </w:rPr>
+      </w:pPr>
+    </w:p>
+    <w:p>
+      <w:pPr>
+        <w:jc w:val="both"/>
+        <w:rPr>
+          <w:rFonts w:hint="default" w:ascii="Arial" w:hAnsi="Arial"/>
+          <w:b w:val="0"/>
+          <w:bCs w:val="0"/>
+          <w:sz w:val="24"/>
+          <w:szCs w:val="24"/>
+          <w:lang w:val="en-US"/>
+        </w:rPr>
+      </w:pPr>
+      <w:r>
+        <w:rPr>
+          <w:rFonts w:hint="default" w:ascii="Arial" w:hAnsi="Arial"/>
+          <w:b w:val="0"/>
+          <w:bCs w:val="0"/>
+          <w:sz w:val="24"/>
+          <w:szCs w:val="24"/>
+          <w:lang w:val="en-US"/>
+        </w:rPr>
+        <w:t>(function addition(a, b) {</w:t>
+      </w:r>
+    </w:p>
+    <w:p>
+      <w:pPr>
+        <w:jc w:val="both"/>
+        <w:rPr>
+          <w:rFonts w:hint="default" w:ascii="Arial" w:hAnsi="Arial"/>
+          <w:b w:val="0"/>
+          <w:bCs w:val="0"/>
+          <w:sz w:val="24"/>
+          <w:szCs w:val="24"/>
+          <w:lang w:val="en-US"/>
+        </w:rPr>
+      </w:pPr>
+    </w:p>
+    <w:p>
+      <w:pPr>
+        <w:ind w:firstLine="720" w:firstLineChars="0"/>
+        <w:jc w:val="both"/>
+        <w:rPr>
+          <w:rFonts w:hint="default" w:ascii="Arial" w:hAnsi="Arial"/>
+          <w:b w:val="0"/>
+          <w:bCs w:val="0"/>
+          <w:sz w:val="24"/>
+          <w:szCs w:val="24"/>
+          <w:lang w:val="en-US"/>
+        </w:rPr>
+      </w:pPr>
+      <w:r>
+        <w:rPr>
+          <w:rFonts w:hint="default" w:ascii="Arial" w:hAnsi="Arial"/>
+          <w:b w:val="0"/>
+          <w:bCs w:val="0"/>
+          <w:sz w:val="24"/>
+          <w:szCs w:val="24"/>
+          <w:lang w:val="en-US"/>
+        </w:rPr>
+        <w:t>console.log(a + b);</w:t>
+      </w:r>
+    </w:p>
+    <w:p>
+      <w:pPr>
+        <w:ind w:firstLine="266"/>
+        <w:jc w:val="both"/>
+        <w:rPr>
+          <w:rFonts w:hint="default" w:ascii="Arial" w:hAnsi="Arial"/>
+          <w:b w:val="0"/>
+          <w:bCs w:val="0"/>
+          <w:sz w:val="24"/>
+          <w:szCs w:val="24"/>
+          <w:lang w:val="en-US"/>
+        </w:rPr>
+      </w:pPr>
+    </w:p>
+    <w:p>
+      <w:pPr>
+        <w:jc w:val="both"/>
+        <w:rPr>
+          <w:rFonts w:hint="default" w:ascii="Arial Regular" w:hAnsi="Arial Regular"/>
+          <w:sz w:val="24"/>
+          <w:szCs w:val="24"/>
+          <w:lang w:val="en-US"/>
+        </w:rPr>
+      </w:pPr>
+      <w:r>
+        <w:rPr>
+          <w:rFonts w:hint="default" w:ascii="Arial" w:hAnsi="Arial"/>
+          <w:b w:val="0"/>
+          <w:bCs w:val="0"/>
+          <w:sz w:val="24"/>
+          <w:szCs w:val="24"/>
+          <w:lang w:val="en-US"/>
+        </w:rPr>
+        <w:t>})(a, b)</w:t>
+      </w:r>
+    </w:p>
+    <w:p>
+      <w:pPr>
+        <w:rPr>
+          <w:rFonts w:hint="default" w:ascii="Arial Regular" w:hAnsi="Arial Regular"/>
+          <w:sz w:val="24"/>
+          <w:szCs w:val="24"/>
+          <w:lang w:val="en-US"/>
+        </w:rPr>
+      </w:pPr>
+    </w:p>
+    <w:p>
+      <w:pPr>
         <w:jc w:val="both"/>
         <w:rPr>
           <w:rFonts w:hint="default" w:ascii="Arial Regular" w:hAnsi="Arial Regular"/>
@@ -1711,6 +1832,14 @@
           <w:lang w:val="en-US"/>
         </w:rPr>
         <w:tab/>
+      </w:r>
+      <w:r>
+        <w:rPr>
+          <w:rFonts w:hint="default" w:ascii="Arial Regular" w:hAnsi="Arial Regular"/>
+          <w:sz w:val="24"/>
+          <w:szCs w:val="24"/>
+          <w:lang w:val="en-US"/>
+        </w:rPr>
         <w:t xml:space="preserve">What is the purpose and usage of this type of function call? The answer is initializtion. As for programmers, we sometimes need to initialize variable to a default state or even sometimes creating database and network connections. Typically, we do this kind of initializtion throught the development life cycle of the program. For instance, for React we have “willMount” or “didMount”, but sometimes it is not feasible when we initialize an object or component which is not ready for use. Then this type of IIF comes into play. </w:t>
       </w:r>
     </w:p>
@@ -2264,7 +2393,9 @@
           <w:lang w:val="en-US" w:eastAsia="zh-CN" w:bidi="ar"/>
         </w:rPr>
       </w:pPr>
-      <w:r>
+    </w:p>
+    <w:p>
+      <w:pPr>
         <w:rPr>
           <w:rFonts w:hint="default" w:ascii="Arial Regular" w:hAnsi="Arial Regular" w:eastAsia="Menlo" w:cs="Arial Regular"/>
           <w:i w:val="0"/>
@@ -2277,11 +2408,8 @@
           <w:szCs w:val="24"/>
           <w:lang w:val="en-US" w:eastAsia="zh-CN" w:bidi="ar"/>
         </w:rPr>
-        <w:t>The above is a typical onClick event, which calls the “additon()” function when the user clicks on the button. By looking at the syntax above, it seems there is no problem to this kind of method call. Ah...not quite! Recall back your memory, to successfully call and excute a function, we need to provide 2 things; one is the whole function (the square), the other part is the execute part (the triangle). What happens to the above statement is the function will be execute without user clicks on it (for every first time the program refresh). How to make it to execute the function only when the user clicks the button. The answer is “Arrow Function”. Below demostrate how arrow function works when incorportate with the onClick event.</w:t>
-      </w:r>
-    </w:p>
-    <w:p>
-      <w:pPr>
+      </w:pPr>
+      <w:r>
         <w:rPr>
           <w:rFonts w:hint="default" w:ascii="Arial Regular" w:hAnsi="Arial Regular" w:eastAsia="Menlo" w:cs="Arial Regular"/>
           <w:i w:val="0"/>
@@ -2294,8 +2422,16 @@
           <w:szCs w:val="24"/>
           <w:lang w:val="en-US" w:eastAsia="zh-CN" w:bidi="ar"/>
         </w:rPr>
-      </w:pPr>
-      <w:r>
+        <w:br w:type="page"/>
+      </w:r>
+    </w:p>
+    <w:p>
+      <w:pPr>
+        <w:keepNext w:val="0"/>
+        <w:keepLines w:val="0"/>
+        <w:widowControl/>
+        <w:suppressLineNumbers w:val="0"/>
+        <w:jc w:val="both"/>
         <w:rPr>
           <w:rFonts w:hint="default" w:ascii="Arial Regular" w:hAnsi="Arial Regular" w:eastAsia="Menlo" w:cs="Arial Regular"/>
           <w:i w:val="0"/>
@@ -2308,7 +2444,21 @@
           <w:szCs w:val="24"/>
           <w:lang w:val="en-US" w:eastAsia="zh-CN" w:bidi="ar"/>
         </w:rPr>
-        <w:br w:type="page"/>
+      </w:pPr>
+      <w:r>
+        <w:rPr>
+          <w:rFonts w:hint="default" w:ascii="Arial Regular" w:hAnsi="Arial Regular" w:eastAsia="Menlo" w:cs="Arial Regular"/>
+          <w:i w:val="0"/>
+          <w:iCs w:val="0"/>
+          <w:caps w:val="0"/>
+          <w:color w:val="auto"/>
+          <w:spacing w:val="0"/>
+          <w:kern w:val="0"/>
+          <w:sz w:val="24"/>
+          <w:szCs w:val="24"/>
+          <w:lang w:val="en-US" w:eastAsia="zh-CN" w:bidi="ar"/>
+        </w:rPr>
+        <w:t>The above is a typical onClick event, which calls the “additon()” function when the user clicks on the button. By looking at the syntax above, it seems there is no problem to this kind of method call. Ah...not quite! Recall back your memory, to successfully call and excute a function, we need to provide 2 things; one is the whole function (the square), the other part is the execute part (the triangle). What happens to the above statement is the function will be execute without user clicks on it (for every first time the program refresh). How to make it to execute the function only when the user clicks the button. The answer is “Arrow Function”. Below demostrate how arrow function works when incorportate with the onClick event.</w:t>
       </w:r>
     </w:p>
     <w:p>
@@ -2331,7 +2481,14 @@
           <w:lang w:val="en-US" w:eastAsia="zh-CN" w:bidi="ar"/>
         </w:rPr>
       </w:pPr>
-      <w:r>
+    </w:p>
+    <w:p>
+      <w:pPr>
+        <w:keepNext w:val="0"/>
+        <w:keepLines w:val="0"/>
+        <w:widowControl/>
+        <w:suppressLineNumbers w:val="0"/>
+        <w:jc w:val="left"/>
         <w:rPr>
           <w:rFonts w:hint="default" w:ascii="Arial Regular" w:hAnsi="Arial Regular" w:eastAsia="Menlo" w:cs="Arial Regular"/>
           <w:i w:val="0"/>
@@ -2344,6 +2501,41 @@
           <w:szCs w:val="24"/>
           <w:lang w:val="en-US" w:eastAsia="zh-CN" w:bidi="ar"/>
         </w:rPr>
+      </w:pPr>
+    </w:p>
+    <w:p>
+      <w:pPr>
+        <w:keepNext w:val="0"/>
+        <w:keepLines w:val="0"/>
+        <w:widowControl/>
+        <w:suppressLineNumbers w:val="0"/>
+        <w:jc w:val="left"/>
+        <w:rPr>
+          <w:rFonts w:hint="default" w:ascii="Arial Regular" w:hAnsi="Arial Regular" w:eastAsia="Menlo" w:cs="Arial Regular"/>
+          <w:i w:val="0"/>
+          <w:iCs w:val="0"/>
+          <w:caps w:val="0"/>
+          <w:color w:val="999999"/>
+          <w:spacing w:val="0"/>
+          <w:kern w:val="0"/>
+          <w:sz w:val="24"/>
+          <w:szCs w:val="24"/>
+          <w:lang w:val="en-US" w:eastAsia="zh-CN" w:bidi="ar"/>
+        </w:rPr>
+      </w:pPr>
+      <w:r>
+        <w:rPr>
+          <w:rFonts w:hint="default" w:ascii="Arial Regular" w:hAnsi="Arial Regular" w:eastAsia="Menlo" w:cs="Arial Regular"/>
+          <w:i w:val="0"/>
+          <w:iCs w:val="0"/>
+          <w:caps w:val="0"/>
+          <w:color w:val="999999"/>
+          <w:spacing w:val="0"/>
+          <w:kern w:val="0"/>
+          <w:sz w:val="24"/>
+          <w:szCs w:val="24"/>
+          <w:lang w:val="en-US" w:eastAsia="zh-CN" w:bidi="ar"/>
+        </w:rPr>
         <w:t>&lt;</w:t>
       </w:r>
       <w:r>
@@ -2522,24 +2714,7 @@
           <w:szCs w:val="24"/>
           <w:lang w:val="en-US" w:eastAsia="zh-CN" w:bidi="ar"/>
         </w:rPr>
-        <w:t>As you can see, for the button onClick event, the addtion() will not be execute only when the users clicks on it. This type of method call will avoid function being called during the refresh or initialize state</w:t>
-      </w:r>
-      <w:bookmarkStart w:id="0" w:name="_GoBack"/>
-      <w:bookmarkEnd w:id="0"/>
-      <w:r>
-        <w:rPr>
-          <w:rFonts w:hint="default" w:ascii="Arial Regular" w:hAnsi="Arial Regular" w:eastAsia="Menlo" w:cs="Arial Regular"/>
-          <w:i w:val="0"/>
-          <w:iCs w:val="0"/>
-          <w:caps w:val="0"/>
-          <w:color w:val="auto"/>
-          <w:spacing w:val="0"/>
-          <w:kern w:val="0"/>
-          <w:sz w:val="24"/>
-          <w:szCs w:val="24"/>
-          <w:lang w:val="en-US" w:eastAsia="zh-CN" w:bidi="ar"/>
-        </w:rPr>
-        <w:t xml:space="preserve">. </w:t>
+        <w:t xml:space="preserve">As you can see, for the button onClick event, the addtion() will not be execute only when the users clicks on it. This type of method call will avoid function being called during the refresh or initialize state. </w:t>
       </w:r>
     </w:p>
     <w:p>
@@ -2887,6 +3062,7 @@
       <w:jc w:val="left"/>
     </w:pPr>
     <w:rPr>
+      <w:rFonts w:ascii="Times New Roman" w:hAnsi="Times New Roman" w:eastAsia="SimSun" w:cs="Times New Roman"/>
       <w:kern w:val="0"/>
       <w:sz w:val="24"/>
       <w:szCs w:val="24"/>

</xml_diff>